<commit_message>
Tried to improve some techgig problem solutions
</commit_message>
<xml_diff>
--- a/src/techgig/techcon_two/The Journey of Geek Goddess .docx
+++ b/src/techgig/techcon_two/The Journey of Geek Goddess .docx
@@ -71,8 +71,6 @@
           <w:lang w:eastAsia="en-GB"/>
         </w:rPr>
       </w:pPr>
-      <w:bookmarkStart w:id="0" w:name="_GoBack"/>
-      <w:bookmarkEnd w:id="0"/>
     </w:p>
     <w:p>
       <w:pPr>
@@ -93,7 +91,51 @@
           <w:szCs w:val="22"/>
           <w:lang w:eastAsia="en-GB"/>
         </w:rPr>
-        <w:t>The Geek Goddess has gone to a distant planet called Gigaland. She is on a mission to increase her geeky powers. Gigaland consists of mountains and valleys. The mountains can be seen as a straight-line segment with coordinates (</w:t>
+        <w:t xml:space="preserve">The Geek Goddess has gone to a distant planet called </w:t>
+      </w:r>
+      <w:proofErr w:type="spellStart"/>
+      <w:r>
+        <w:rPr>
+          <w:rFonts w:ascii="Arial" w:hAnsi="Arial" w:cs="Arial"/>
+          <w:color w:val="000000"/>
+          <w:sz w:val="22"/>
+          <w:szCs w:val="22"/>
+          <w:lang w:eastAsia="en-GB"/>
+        </w:rPr>
+        <w:t>Gigaland</w:t>
+      </w:r>
+      <w:proofErr w:type="spellEnd"/>
+      <w:r>
+        <w:rPr>
+          <w:rFonts w:ascii="Arial" w:hAnsi="Arial" w:cs="Arial"/>
+          <w:color w:val="000000"/>
+          <w:sz w:val="22"/>
+          <w:szCs w:val="22"/>
+          <w:lang w:eastAsia="en-GB"/>
+        </w:rPr>
+        <w:t xml:space="preserve">. She is on a mission to increase her geeky powers. </w:t>
+      </w:r>
+      <w:proofErr w:type="spellStart"/>
+      <w:r>
+        <w:rPr>
+          <w:rFonts w:ascii="Arial" w:hAnsi="Arial" w:cs="Arial"/>
+          <w:color w:val="000000"/>
+          <w:sz w:val="22"/>
+          <w:szCs w:val="22"/>
+          <w:lang w:eastAsia="en-GB"/>
+        </w:rPr>
+        <w:t>Gigaland</w:t>
+      </w:r>
+      <w:proofErr w:type="spellEnd"/>
+      <w:r>
+        <w:rPr>
+          <w:rFonts w:ascii="Arial" w:hAnsi="Arial" w:cs="Arial"/>
+          <w:color w:val="000000"/>
+          <w:sz w:val="22"/>
+          <w:szCs w:val="22"/>
+          <w:lang w:eastAsia="en-GB"/>
+        </w:rPr>
+        <w:t xml:space="preserve"> consists of mountains and valleys. The mountains can be seen as a straight-line segment with coordinates (</w:t>
       </w:r>
       <w:r>
         <w:rPr>
@@ -159,7 +201,29 @@
           <w:szCs w:val="22"/>
           <w:lang w:eastAsia="en-GB"/>
         </w:rPr>
-        <w:t xml:space="preserve">mountains in Gigaland. The first mountain satisfies x1 = 0, and y1 = 0. </w:t>
+        <w:t xml:space="preserve">mountains in </w:t>
+      </w:r>
+      <w:proofErr w:type="spellStart"/>
+      <w:r>
+        <w:rPr>
+          <w:rFonts w:ascii="Arial" w:hAnsi="Arial" w:cs="Arial"/>
+          <w:color w:val="000000"/>
+          <w:sz w:val="22"/>
+          <w:szCs w:val="22"/>
+          <w:lang w:eastAsia="en-GB"/>
+        </w:rPr>
+        <w:t>Gigaland</w:t>
+      </w:r>
+      <w:proofErr w:type="spellEnd"/>
+      <w:r>
+        <w:rPr>
+          <w:rFonts w:ascii="Arial" w:hAnsi="Arial" w:cs="Arial"/>
+          <w:color w:val="000000"/>
+          <w:sz w:val="22"/>
+          <w:szCs w:val="22"/>
+          <w:lang w:eastAsia="en-GB"/>
+        </w:rPr>
+        <w:t xml:space="preserve">. The first mountain satisfies x1 = 0, and y1 = 0. </w:t>
       </w:r>
       <w:r>
         <w:rPr>
@@ -310,7 +374,33 @@
           <w:szCs w:val="22"/>
           <w:lang w:eastAsia="en-GB"/>
         </w:rPr>
-        <w:t>Image for sample input 1  (not according to scale)</w:t>
+        <w:t xml:space="preserve">Image for sample input </w:t>
+      </w:r>
+      <w:proofErr w:type="gramStart"/>
+      <w:r>
+        <w:rPr>
+          <w:rFonts w:ascii="Arial" w:hAnsi="Arial" w:cs="Arial"/>
+          <w:i/>
+          <w:iCs/>
+          <w:color w:val="000000"/>
+          <w:sz w:val="22"/>
+          <w:szCs w:val="22"/>
+          <w:lang w:eastAsia="en-GB"/>
+        </w:rPr>
+        <w:t>1  (</w:t>
+      </w:r>
+      <w:proofErr w:type="gramEnd"/>
+      <w:r>
+        <w:rPr>
+          <w:rFonts w:ascii="Arial" w:hAnsi="Arial" w:cs="Arial"/>
+          <w:i/>
+          <w:iCs/>
+          <w:color w:val="000000"/>
+          <w:sz w:val="22"/>
+          <w:szCs w:val="22"/>
+          <w:lang w:eastAsia="en-GB"/>
+        </w:rPr>
+        <w:t>not according to scale)</w:t>
       </w:r>
     </w:p>
     <w:p>
@@ -382,7 +472,29 @@
           <w:szCs w:val="22"/>
           <w:lang w:eastAsia="en-GB"/>
         </w:rPr>
-        <w:t xml:space="preserve">Please count the total number of weapons the Goddess collects before falling into the valley. Note that she will always fall into the valley because there is no more mountains after the </w:t>
+        <w:t xml:space="preserve">Please count the total number of weapons the Goddess collects before falling into the valley. Note that she will always fall into the valley because there </w:t>
+      </w:r>
+      <w:proofErr w:type="gramStart"/>
+      <w:r>
+        <w:rPr>
+          <w:rFonts w:ascii="Arial" w:hAnsi="Arial" w:cs="Arial"/>
+          <w:color w:val="000000"/>
+          <w:sz w:val="22"/>
+          <w:szCs w:val="22"/>
+          <w:lang w:eastAsia="en-GB"/>
+        </w:rPr>
+        <w:t>is</w:t>
+      </w:r>
+      <w:proofErr w:type="gramEnd"/>
+      <w:r>
+        <w:rPr>
+          <w:rFonts w:ascii="Arial" w:hAnsi="Arial" w:cs="Arial"/>
+          <w:color w:val="000000"/>
+          <w:sz w:val="22"/>
+          <w:szCs w:val="22"/>
+          <w:lang w:eastAsia="en-GB"/>
+        </w:rPr>
+        <w:t xml:space="preserve"> no more mountains after the </w:t>
       </w:r>
       <w:r>
         <w:rPr>
@@ -504,7 +616,29 @@
           <w:szCs w:val="22"/>
           <w:lang w:eastAsia="en-GB"/>
         </w:rPr>
-        <w:t>The first line contains an integer N, the number of mountains in Gigaland.</w:t>
+        <w:t xml:space="preserve">The first line contains an integer N, the number of mountains in </w:t>
+      </w:r>
+      <w:proofErr w:type="spellStart"/>
+      <w:r>
+        <w:rPr>
+          <w:rFonts w:ascii="Arial" w:hAnsi="Arial" w:cs="Arial"/>
+          <w:color w:val="000000"/>
+          <w:sz w:val="22"/>
+          <w:szCs w:val="22"/>
+          <w:lang w:eastAsia="en-GB"/>
+        </w:rPr>
+        <w:t>Gigaland</w:t>
+      </w:r>
+      <w:proofErr w:type="spellEnd"/>
+      <w:r>
+        <w:rPr>
+          <w:rFonts w:ascii="Arial" w:hAnsi="Arial" w:cs="Arial"/>
+          <w:color w:val="000000"/>
+          <w:sz w:val="22"/>
+          <w:szCs w:val="22"/>
+          <w:lang w:eastAsia="en-GB"/>
+        </w:rPr>
+        <w:t>.</w:t>
       </w:r>
     </w:p>
     <w:p>
@@ -705,7 +839,33 @@
           <w:szCs w:val="21"/>
           <w:lang w:eastAsia="en-GB"/>
         </w:rPr>
-        <w:t>Sample TestCase 1</w:t>
+        <w:t xml:space="preserve">Sample </w:t>
+      </w:r>
+      <w:proofErr w:type="spellStart"/>
+      <w:r>
+        <w:rPr>
+          <w:rFonts w:ascii="Arial" w:eastAsia="Times New Roman" w:hAnsi="Arial" w:cs="Arial"/>
+          <w:b/>
+          <w:bCs/>
+          <w:color w:val="19171A"/>
+          <w:sz w:val="21"/>
+          <w:szCs w:val="21"/>
+          <w:lang w:eastAsia="en-GB"/>
+        </w:rPr>
+        <w:t>TestCase</w:t>
+      </w:r>
+      <w:proofErr w:type="spellEnd"/>
+      <w:r>
+        <w:rPr>
+          <w:rFonts w:ascii="Arial" w:eastAsia="Times New Roman" w:hAnsi="Arial" w:cs="Arial"/>
+          <w:b/>
+          <w:bCs/>
+          <w:color w:val="19171A"/>
+          <w:sz w:val="21"/>
+          <w:szCs w:val="21"/>
+          <w:lang w:eastAsia="en-GB"/>
+        </w:rPr>
+        <w:t xml:space="preserve"> 1</w:t>
       </w:r>
     </w:p>
     <w:p>
@@ -1087,7 +1247,10 @@
         <w:t>The scenario is shown in the figure above. The Geek Goddess moves as follows: mountain 1 ---&gt; mountain 4 → mountain 3. Hence, she receives a total of 3 weapons.</w:t>
       </w:r>
     </w:p>
-    <w:p/>
+    <w:p>
+      <w:bookmarkStart w:id="0" w:name="_GoBack"/>
+      <w:bookmarkEnd w:id="0"/>
+    </w:p>
     <w:sectPr>
       <w:pgSz w:w="11900" w:h="16840"/>
       <w:pgMar w:top="1440" w:right="1440" w:bottom="1440" w:left="1440" w:header="708" w:footer="708" w:gutter="0"/>
@@ -1704,6 +1867,29 @@
       <w:u w:val="single"/>
     </w:rPr>
   </w:style>
+  <w:style w:type="table" w:styleId="TableGrid">
+    <w:name w:val="Table Grid"/>
+    <w:basedOn w:val="TableNormal"/>
+    <w:uiPriority w:val="39"/>
+    <w:rsid w:val="00C1404F"/>
+    <w:tblPr>
+      <w:tblInd w:w="0" w:type="dxa"/>
+      <w:tblBorders>
+        <w:top w:val="single" w:sz="4" w:space="0" w:color="auto"/>
+        <w:left w:val="single" w:sz="4" w:space="0" w:color="auto"/>
+        <w:bottom w:val="single" w:sz="4" w:space="0" w:color="auto"/>
+        <w:right w:val="single" w:sz="4" w:space="0" w:color="auto"/>
+        <w:insideH w:val="single" w:sz="4" w:space="0" w:color="auto"/>
+        <w:insideV w:val="single" w:sz="4" w:space="0" w:color="auto"/>
+      </w:tblBorders>
+      <w:tblCellMar>
+        <w:top w:w="0" w:type="dxa"/>
+        <w:left w:w="108" w:type="dxa"/>
+        <w:bottom w:w="0" w:type="dxa"/>
+        <w:right w:w="108" w:type="dxa"/>
+      </w:tblCellMar>
+    </w:tblPr>
+  </w:style>
 </w:styles>
 </file>
 

</xml_diff>